<commit_message>
publication and ballot push
</commit_message>
<xml_diff>
--- a/HL7_admin_documents/PublicationRequests/HL7_Publication_Request_CDS KA IG R1 DSTU, 2013-12.docx
+++ b/HL7_admin_documents/PublicationRequests/HL7_Publication_Request_CDS KA IG R1 DSTU, 2013-12.docx
@@ -403,7 +403,7 @@
               <w:rPr>
                 <w:rFonts w:ascii="Arial" w:hAnsi="Arial" w:cs="Arial"/>
               </w:rPr>
-              <w:t>17</w:t>
+              <w:t>24</w:t>
             </w:r>
           </w:p>
         </w:tc>
@@ -453,13 +453,7 @@
               <w:rPr>
                 <w:rFonts w:ascii="Arial" w:hAnsi="Arial" w:cs="Arial"/>
               </w:rPr>
-              <w:t>Clinical Decision Support</w:t>
-            </w:r>
-            <w:r>
-              <w:rPr>
-                <w:rFonts w:ascii="Arial" w:hAnsi="Arial" w:cs="Arial"/>
-              </w:rPr>
-              <w:t xml:space="preserve"> WG</w:t>
+              <w:t>Clinical Decision Support WG</w:t>
             </w:r>
           </w:p>
           <w:p>
@@ -474,6 +468,22 @@
               </w:rPr>
               <w:t>2013-12-17</w:t>
             </w:r>
+          </w:p>
+          <w:p>
+            <w:pPr>
+              <w:rPr>
+                <w:rFonts w:ascii="Arial" w:hAnsi="Arial" w:cs="Arial"/>
+              </w:rPr>
+            </w:pPr>
+            <w:hyperlink r:id="rId10" w:history="1">
+              <w:r>
+                <w:rPr>
+                  <w:rStyle w:val="Hyperlink"/>
+                  <w:rFonts w:ascii="Arial" w:hAnsi="Arial" w:cs="Arial"/>
+                </w:rPr>
+                <w:t>http://wiki.hl7.org/index.php?title=File:2013-12-17_CDS_WG_Call_Minutes.docx</w:t>
+              </w:r>
+            </w:hyperlink>
           </w:p>
         </w:tc>
       </w:tr>
@@ -594,9 +604,8 @@
             <w:r>
               <w:rPr>
                 <w:rFonts w:ascii="Arial" w:hAnsi="Arial" w:cs="Arial"/>
-                <w:highlight w:val="yellow"/>
-              </w:rPr>
-              <w:t>COCT_MTxxxxxx</w:t>
+              </w:rPr>
+              <w:t>N/A</w:t>
             </w:r>
           </w:p>
         </w:tc>
@@ -634,7 +643,6 @@
             <w:r>
               <w:rPr>
                 <w:rFonts w:ascii="Arial" w:hAnsi="Arial" w:cs="Arial"/>
-                <w:highlight w:val="yellow"/>
               </w:rPr>
               <w:t>URL of Project Scope Statement or Project Insight Number:</w:t>
             </w:r>
@@ -656,6 +664,12 @@
                 <w:rFonts w:ascii="Arial" w:hAnsi="Arial" w:cs="Arial"/>
               </w:rPr>
             </w:pPr>
+            <w:r>
+              <w:rPr>
+                <w:rFonts w:ascii="Arial" w:hAnsi="Arial" w:cs="Arial"/>
+              </w:rPr>
+              <w:t>931</w:t>
+            </w:r>
           </w:p>
         </w:tc>
       </w:tr>
@@ -1342,7 +1356,7 @@
                 <w:sz w:val="20"/>
                 <w:szCs w:val="20"/>
               </w:rPr>
-              <w:t>60%</w:t>
+              <w:t>26</w:t>
             </w:r>
           </w:p>
         </w:tc>
@@ -1476,9 +1490,8 @@
               <w:rPr>
                 <w:rFonts w:ascii="Arial" w:hAnsi="Arial" w:cs="Arial"/>
                 <w:szCs w:val="20"/>
-                <w:highlight w:val="yellow"/>
-              </w:rPr>
-              <w:t>2013-12-19</w:t>
+              </w:rPr>
+              <w:t>2013-12-24</w:t>
             </w:r>
           </w:p>
           <w:p>
@@ -1530,13 +1543,12 @@
                 <w:rFonts w:ascii="Arial" w:hAnsi="Arial" w:cs="Arial"/>
               </w:rPr>
             </w:pPr>
-            <w:hyperlink r:id="rId10" w:history="1">
+            <w:hyperlink r:id="rId11" w:history="1">
               <w:r>
                 <w:rPr>
                   <w:rStyle w:val="Hyperlink"/>
-                  <w:rFonts w:ascii="Arial" w:hAnsi="Arial" w:cs="Arial"/>
                 </w:rPr>
-                <w:t>https://app.sugarsync.com/iris/wf/D6692368_7970265_8747330</w:t>
+                <w:t>http://www.hl7.org/documentcenter/public/wg/dss/20131219_CDA_KA_IG_201312_DSTU_Publication.zip</w:t>
               </w:r>
             </w:hyperlink>
           </w:p>
@@ -1579,9 +1591,75 @@
             <w:r>
               <w:rPr>
                 <w:rFonts w:ascii="Arial" w:hAnsi="Arial" w:cs="Arial"/>
-                <w:szCs w:val="20"/>
-              </w:rPr>
-              <w:t>N/A</w:t>
+                <w:sz w:val="22"/>
+                <w:szCs w:val="22"/>
+              </w:rPr>
+              <w:t>Please make formatting edits (e.g., to cover page) as appropriate and provide an opportunity for Kensaku Kawamoto (</w:t>
+            </w:r>
+            <w:hyperlink r:id="rId12" w:history="1">
+              <w:r>
+                <w:rPr>
+                  <w:rStyle w:val="Hyperlink"/>
+                  <w:rFonts w:ascii="Arial" w:hAnsi="Arial" w:cs="Arial"/>
+                  <w:sz w:val="22"/>
+                  <w:szCs w:val="22"/>
+                </w:rPr>
+                <w:t>kensaku.kawamoto@utah.edu</w:t>
+              </w:r>
+            </w:hyperlink>
+            <w:r>
+              <w:rPr>
+                <w:rFonts w:ascii="Arial" w:hAnsi="Arial" w:cs="Arial"/>
+                <w:sz w:val="22"/>
+                <w:szCs w:val="22"/>
+              </w:rPr>
+              <w:t>), Bryn Rhodes (</w:t>
+            </w:r>
+            <w:hyperlink r:id="rId13" w:history="1">
+              <w:r>
+                <w:rPr>
+                  <w:rStyle w:val="Hyperlink"/>
+                  <w:rFonts w:ascii="Arial" w:hAnsi="Arial" w:cs="Arial"/>
+                  <w:sz w:val="22"/>
+                  <w:szCs w:val="22"/>
+                </w:rPr>
+                <w:t>bryn@veracitysolutions.com</w:t>
+              </w:r>
+            </w:hyperlink>
+            <w:r>
+              <w:rPr>
+                <w:rFonts w:ascii="Arial" w:hAnsi="Arial" w:cs="Arial"/>
+                <w:sz w:val="22"/>
+                <w:szCs w:val="22"/>
+              </w:rPr>
+              <w:t>), and Aziz Boxwala (</w:t>
+            </w:r>
+            <w:hyperlink r:id="rId14" w:history="1">
+              <w:r>
+                <w:rPr>
+                  <w:rStyle w:val="Hyperlink"/>
+                  <w:rFonts w:ascii="Arial" w:hAnsi="Arial" w:cs="Arial"/>
+                  <w:sz w:val="22"/>
+                  <w:szCs w:val="22"/>
+                </w:rPr>
+                <w:t>aziz.boxwala@meliorix.com</w:t>
+              </w:r>
+            </w:hyperlink>
+            <w:r>
+              <w:rPr>
+                <w:rFonts w:ascii="Arial" w:hAnsi="Arial" w:cs="Arial"/>
+                <w:sz w:val="22"/>
+                <w:szCs w:val="22"/>
+              </w:rPr>
+              <w:t xml:space="preserve">) </w:t>
+            </w:r>
+            <w:r>
+              <w:rPr>
+                <w:rFonts w:ascii="Arial" w:hAnsi="Arial" w:cs="Arial"/>
+                <w:sz w:val="22"/>
+                <w:szCs w:val="22"/>
+              </w:rPr>
+              <w:t>to review edits prior to publication.</w:t>
             </w:r>
           </w:p>
         </w:tc>
@@ -1625,6 +1703,35 @@
         </w:rPr>
         <w:t xml:space="preserve"> needed for errata)</w:t>
       </w:r>
+    </w:p>
+    <w:p>
+      <w:pPr>
+        <w:rPr>
+          <w:rFonts w:ascii="Arial" w:hAnsi="Arial" w:cs="Arial"/>
+          <w:i/>
+          <w:sz w:val="20"/>
+          <w:szCs w:val="20"/>
+        </w:rPr>
+      </w:pPr>
+      <w:r>
+        <w:rPr>
+          <w:rFonts w:ascii="Arial" w:hAnsi="Arial" w:cs="Arial"/>
+          <w:i/>
+          <w:sz w:val="20"/>
+          <w:szCs w:val="20"/>
+        </w:rPr>
+        <w:br w:type="page"/>
+      </w:r>
+    </w:p>
+    <w:p>
+      <w:pPr>
+        <w:rPr>
+          <w:rFonts w:ascii="Arial" w:hAnsi="Arial" w:cs="Arial"/>
+          <w:i/>
+          <w:sz w:val="20"/>
+          <w:szCs w:val="20"/>
+        </w:rPr>
+      </w:pPr>
     </w:p>
     <w:tbl>
       <w:tblPr>
@@ -1637,11 +1744,12 @@
           <w:insideH w:val="single" w:sz="4" w:space="0" w:color="auto"/>
           <w:insideV w:val="single" w:sz="4" w:space="0" w:color="auto"/>
         </w:tblBorders>
+        <w:tblLayout w:type="fixed"/>
         <w:tblLook w:val="04A0" w:firstRow="1" w:lastRow="0" w:firstColumn="1" w:lastColumn="0" w:noHBand="0" w:noVBand="1"/>
       </w:tblPr>
       <w:tblGrid>
-        <w:gridCol w:w="4428"/>
-        <w:gridCol w:w="5760"/>
+        <w:gridCol w:w="4158"/>
+        <w:gridCol w:w="6138"/>
       </w:tblGrid>
       <w:tr>
         <w:trPr>
@@ -1649,7 +1757,7 @@
         </w:trPr>
         <w:tc>
           <w:tcPr>
-            <w:tcW w:w="4428" w:type="dxa"/>
+            <w:tcW w:w="4158" w:type="dxa"/>
             <w:tcBorders>
               <w:bottom w:val="single" w:sz="4" w:space="0" w:color="auto"/>
             </w:tcBorders>
@@ -1658,7 +1766,6 @@
             <w:r>
               <w:rPr>
                 <w:rFonts w:ascii="Arial" w:hAnsi="Arial" w:cs="Arial"/>
-                <w:highlight w:val="yellow"/>
               </w:rPr>
               <w:t>URL of ballot reconciliation document:</w:t>
             </w:r>
@@ -1666,12 +1773,21 @@
         </w:tc>
         <w:tc>
           <w:tcPr>
-            <w:tcW w:w="5760" w:type="dxa"/>
+            <w:tcW w:w="6138" w:type="dxa"/>
             <w:tcBorders>
               <w:bottom w:val="single" w:sz="4" w:space="0" w:color="auto"/>
             </w:tcBorders>
           </w:tcPr>
-          <w:p/>
+          <w:p>
+            <w:hyperlink r:id="rId15" w:history="1">
+              <w:r>
+                <w:rPr>
+                  <w:rStyle w:val="Hyperlink"/>
+                </w:rPr>
+                <w:t>http://www.hl7.org/documentcenter/public/ballots/2013JAN/reconciliation/recon_hl7ig_cda_knart_r1_d1_2013jan.xls</w:t>
+              </w:r>
+            </w:hyperlink>
+          </w:p>
         </w:tc>
       </w:tr>
     </w:tbl>
@@ -1713,6 +1829,16 @@
         </w:rPr>
         <w:t xml:space="preserve"> needed for errata)</w:t>
       </w:r>
+    </w:p>
+    <w:p>
+      <w:pPr>
+        <w:rPr>
+          <w:rFonts w:ascii="Arial" w:hAnsi="Arial" w:cs="Arial"/>
+          <w:i/>
+          <w:sz w:val="20"/>
+          <w:szCs w:val="20"/>
+        </w:rPr>
+      </w:pPr>
     </w:p>
     <w:tbl>
       <w:tblPr>
@@ -2023,19 +2149,11 @@
       <w:pPr>
         <w:rPr>
           <w:rFonts w:ascii="Arial" w:hAnsi="Arial" w:cs="Arial"/>
-          <w:sz w:val="20"/>
-          <w:szCs w:val="20"/>
-        </w:rPr>
-      </w:pPr>
-      <w:r>
-        <w:rPr>
-          <w:rFonts w:ascii="Arial" w:hAnsi="Arial" w:cs="Arial"/>
           <w:i/>
           <w:sz w:val="20"/>
           <w:szCs w:val="20"/>
         </w:rPr>
-        <w:t xml:space="preserve"> </w:t>
-      </w:r>
+      </w:pPr>
       <w:r>
         <w:rPr>
           <w:rFonts w:ascii="Arial" w:hAnsi="Arial" w:cs="Arial"/>
@@ -2043,9 +2161,8 @@
           <w:sz w:val="20"/>
           <w:szCs w:val="20"/>
         </w:rPr>
-        <w:t>(</w:t>
-      </w:r>
-      <w:proofErr w:type="gramStart"/>
+        <w:t xml:space="preserve"> </w:t>
+      </w:r>
       <w:r>
         <w:rPr>
           <w:rFonts w:ascii="Arial" w:hAnsi="Arial" w:cs="Arial"/>
@@ -2053,9 +2170,9 @@
           <w:sz w:val="20"/>
           <w:szCs w:val="20"/>
         </w:rPr>
-        <w:t>not</w:t>
-      </w:r>
-      <w:proofErr w:type="gramEnd"/>
+        <w:t>(</w:t>
+      </w:r>
+      <w:proofErr w:type="gramStart"/>
       <w:r>
         <w:rPr>
           <w:rFonts w:ascii="Arial" w:hAnsi="Arial" w:cs="Arial"/>
@@ -2063,8 +2180,27 @@
           <w:sz w:val="20"/>
           <w:szCs w:val="20"/>
         </w:rPr>
+        <w:t>not</w:t>
+      </w:r>
+      <w:proofErr w:type="gramEnd"/>
+      <w:r>
+        <w:rPr>
+          <w:rFonts w:ascii="Arial" w:hAnsi="Arial" w:cs="Arial"/>
+          <w:i/>
+          <w:sz w:val="20"/>
+          <w:szCs w:val="20"/>
+        </w:rPr>
         <w:t xml:space="preserve"> needed for errata)</w:t>
       </w:r>
+    </w:p>
+    <w:p>
+      <w:pPr>
+        <w:rPr>
+          <w:rFonts w:ascii="Arial" w:hAnsi="Arial" w:cs="Arial"/>
+          <w:sz w:val="20"/>
+          <w:szCs w:val="20"/>
+        </w:rPr>
+      </w:pPr>
     </w:p>
     <w:tbl>
       <w:tblPr>
@@ -2102,15 +2238,14 @@
             <w:r>
               <w:rPr>
                 <w:rFonts w:ascii="Arial" w:hAnsi="Arial" w:cs="Arial"/>
-                <w:highlight w:val="yellow"/>
-              </w:rPr>
-              <w:t>Cross Artifact Consistency</w:t>
-            </w:r>
-            <w:r>
-              <w:rPr>
-                <w:rFonts w:ascii="Arial" w:hAnsi="Arial" w:cs="Arial"/>
-              </w:rPr>
-              <w:t xml:space="preserve"> - for </w:t>
+              </w:rPr>
+              <w:t>Cross Artifact Consistency - for</w:t>
+            </w:r>
+            <w:r>
+              <w:rPr>
+                <w:rFonts w:ascii="Arial" w:hAnsi="Arial" w:cs="Arial"/>
+              </w:rPr>
+              <w:t xml:space="preserve"> </w:t>
             </w:r>
             <w:r>
               <w:rPr>
@@ -2381,7 +2516,24 @@
           <w:sz w:val="22"/>
           <w:szCs w:val="22"/>
         </w:rPr>
-        <w:t xml:space="preserve"> ___</w:t>
+        <w:t xml:space="preserve"> _</w:t>
+      </w:r>
+      <w:r>
+        <w:rPr>
+          <w:rFonts w:ascii="Arial" w:hAnsi="Arial" w:cs="Arial"/>
+          <w:sz w:val="22"/>
+          <w:szCs w:val="22"/>
+          <w:u w:val="single"/>
+        </w:rPr>
+        <w:t>X</w:t>
+      </w:r>
+      <w:r>
+        <w:rPr>
+          <w:rFonts w:ascii="Arial" w:hAnsi="Arial" w:cs="Arial"/>
+          <w:sz w:val="22"/>
+          <w:szCs w:val="22"/>
+        </w:rPr>
+        <w:t>_</w:t>
       </w:r>
       <w:r>
         <w:rPr>
@@ -2417,7 +2569,7 @@
         </w:rPr>
         <w:t xml:space="preserve">Notes: Once approved by the TSC, the document will be posted to: </w:t>
       </w:r>
-      <w:hyperlink r:id="rId11" w:history="1">
+      <w:hyperlink r:id="rId16" w:history="1">
         <w:r>
           <w:rPr>
             <w:rStyle w:val="Hyperlink"/>
@@ -2502,15 +2654,8 @@
       <w:r>
         <w:rPr>
           <w:rFonts w:ascii="Arial" w:hAnsi="Arial" w:cs="Arial"/>
-          <w:highlight w:val="yellow"/>
-        </w:rPr>
-        <w:t>Does the Work Group or TSC wish to register this document with ANSI as a Technical Report?</w:t>
-      </w:r>
-      <w:r>
-        <w:rPr>
-          <w:rFonts w:ascii="Arial" w:hAnsi="Arial" w:cs="Arial"/>
-        </w:rPr>
-        <w:t xml:space="preserve"> </w:t>
+        </w:rPr>
+        <w:t xml:space="preserve">Does the Work Group or TSC wish to register this document with ANSI as a Technical Report? </w:t>
       </w:r>
     </w:p>
     <w:tbl>
@@ -2700,7 +2845,15 @@
           <w:sz w:val="22"/>
           <w:szCs w:val="22"/>
         </w:rPr>
-        <w:t xml:space="preserve">  While registering the document with ANSI does not infer any status on the document, it does ensure notification of the availability of the informative documents to a broad audience. </w:t>
+        <w:t xml:space="preserve">  While registering the document with ANSI does not infer any status on the document, it does ensure notification of the availability of the informative documents to a broad audience.</w:t>
+      </w:r>
+      <w:r>
+        <w:rPr>
+          <w:rFonts w:ascii="Arial" w:hAnsi="Arial" w:cs="Arial"/>
+          <w:sz w:val="22"/>
+          <w:szCs w:val="22"/>
+        </w:rPr>
+        <w:t xml:space="preserve"> </w:t>
       </w:r>
     </w:p>
     <w:p>
@@ -2811,15 +2964,7 @@
           <w:sz w:val="22"/>
           <w:szCs w:val="22"/>
         </w:rPr>
-        <w:t xml:space="preserve">: </w:t>
-      </w:r>
-      <w:r>
-        <w:rPr>
-          <w:rFonts w:ascii="Arial" w:hAnsi="Arial" w:cs="Arial"/>
-          <w:sz w:val="22"/>
-          <w:szCs w:val="22"/>
-        </w:rPr>
-        <w:t>(select one)</w:t>
+        <w:t>: (select one)</w:t>
       </w:r>
     </w:p>
     <w:p>
@@ -2954,6 +3099,27 @@
       <w:r>
         <w:rPr>
           <w:rFonts w:ascii="Arial" w:hAnsi="Arial" w:cs="Arial"/>
+          <w:sz w:val="22"/>
+          <w:szCs w:val="22"/>
+        </w:rPr>
+        <w:t>V2</w:t>
+      </w:r>
+    </w:p>
+    <w:p>
+      <w:pPr>
+        <w:numPr>
+          <w:ilvl w:val="0"/>
+          <w:numId w:val="4"/>
+        </w:numPr>
+        <w:rPr>
+          <w:rFonts w:ascii="Arial" w:hAnsi="Arial" w:cs="Arial"/>
+          <w:sz w:val="22"/>
+          <w:szCs w:val="22"/>
+        </w:rPr>
+      </w:pPr>
+      <w:r>
+        <w:rPr>
+          <w:rFonts w:ascii="Arial" w:hAnsi="Arial" w:cs="Arial"/>
           <w:noProof/>
           <w:sz w:val="22"/>
           <w:szCs w:val="22"/>
@@ -2961,15 +3127,15 @@
         <mc:AlternateContent>
           <mc:Choice Requires="wps">
             <w:drawing>
-              <wp:anchor distT="0" distB="0" distL="114300" distR="114300" simplePos="0" relativeHeight="251668992" behindDoc="0" locked="0" layoutInCell="1" allowOverlap="1">
+              <wp:anchor distT="0" distB="0" distL="114300" distR="114300" simplePos="0" relativeHeight="251671040" behindDoc="0" locked="0" layoutInCell="1" allowOverlap="1" wp14:anchorId="00CE2B3F" wp14:editId="005DD0EE">
                 <wp:simplePos x="0" y="0"/>
                 <wp:positionH relativeFrom="column">
                   <wp:posOffset>76200</wp:posOffset>
                 </wp:positionH>
                 <wp:positionV relativeFrom="paragraph">
-                  <wp:posOffset>157480</wp:posOffset>
+                  <wp:posOffset>92075</wp:posOffset>
                 </wp:positionV>
-                <wp:extent cx="952500" cy="228600"/>
+                <wp:extent cx="2590800" cy="342900"/>
                 <wp:effectExtent l="0" t="0" r="19050" b="19050"/>
                 <wp:wrapNone/>
                 <wp:docPr id="9" name="Oval 9"/>
@@ -2981,7 +3147,7 @@
                       <wps:spPr>
                         <a:xfrm>
                           <a:off x="0" y="0"/>
-                          <a:ext cx="952500" cy="228600"/>
+                          <a:ext cx="2590800" cy="342900"/>
                         </a:xfrm>
                         <a:prstGeom prst="ellipse">
                           <a:avLst/>
@@ -3013,12 +3179,18 @@
                     </wps:wsp>
                   </a:graphicData>
                 </a:graphic>
+                <wp14:sizeRelH relativeFrom="margin">
+                  <wp14:pctWidth>0</wp14:pctWidth>
+                </wp14:sizeRelH>
+                <wp14:sizeRelV relativeFrom="margin">
+                  <wp14:pctHeight>0</wp14:pctHeight>
+                </wp14:sizeRelV>
               </wp:anchor>
             </w:drawing>
           </mc:Choice>
           <mc:Fallback>
             <w:pict>
-              <v:oval id="Oval 9" o:spid="_x0000_s1026" style="position:absolute;margin-left:6pt;margin-top:12.4pt;width:75pt;height:18pt;z-index:251668992;visibility:visible;mso-wrap-style:square;mso-wrap-distance-left:9pt;mso-wrap-distance-top:0;mso-wrap-distance-right:9pt;mso-wrap-distance-bottom:0;mso-position-horizontal:absolute;mso-position-horizontal-relative:text;mso-position-vertical:absolute;mso-position-vertical-relative:text;v-text-anchor:middle" o:gfxdata="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" filled="f" strokecolor="#243f60 [1604]" strokeweight="2pt"/>
+              <v:oval id="Oval 9" o:spid="_x0000_s1026" style="position:absolute;margin-left:6pt;margin-top:7.25pt;width:204pt;height:27pt;z-index:251671040;visibility:visible;mso-wrap-style:square;mso-width-percent:0;mso-height-percent:0;mso-wrap-distance-left:9pt;mso-wrap-distance-top:0;mso-wrap-distance-right:9pt;mso-wrap-distance-bottom:0;mso-position-horizontal:absolute;mso-position-horizontal-relative:text;mso-position-vertical:absolute;mso-position-vertical-relative:text;mso-width-percent:0;mso-height-percent:0;mso-width-relative:margin;mso-height-relative:margin;v-text-anchor:middle" o:gfxdata="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" filled="f" strokecolor="#243f60 [1604]" strokeweight="2pt"/>
             </w:pict>
           </mc:Fallback>
         </mc:AlternateContent>
@@ -3029,7 +3201,7 @@
           <w:sz w:val="22"/>
           <w:szCs w:val="22"/>
         </w:rPr>
-        <w:t>V2</w:t>
+        <w:t>V3</w:t>
       </w:r>
     </w:p>
     <w:p>
@@ -3050,8 +3222,18 @@
           <w:sz w:val="22"/>
           <w:szCs w:val="22"/>
         </w:rPr>
-        <w:t>V3</w:t>
-      </w:r>
+        <w:t>Other: Clinical Decision Support</w:t>
+      </w:r>
+    </w:p>
+    <w:p>
+      <w:pPr>
+        <w:rPr>
+          <w:rFonts w:ascii="Arial" w:hAnsi="Arial" w:cs="Arial"/>
+          <w:b/>
+          <w:sz w:val="22"/>
+          <w:szCs w:val="22"/>
+        </w:rPr>
+      </w:pPr>
     </w:p>
     <w:p>
       <w:pPr>
@@ -3303,6 +3485,25 @@
       <w:pPr>
         <w:rPr>
           <w:rFonts w:ascii="Arial" w:hAnsi="Arial" w:cs="Arial"/>
+          <w:b/>
+          <w:sz w:val="22"/>
+          <w:szCs w:val="22"/>
+        </w:rPr>
+      </w:pPr>
+      <w:r>
+        <w:rPr>
+          <w:rFonts w:ascii="Arial" w:hAnsi="Arial" w:cs="Arial"/>
+          <w:b/>
+          <w:sz w:val="22"/>
+          <w:szCs w:val="22"/>
+        </w:rPr>
+        <w:br w:type="page"/>
+      </w:r>
+    </w:p>
+    <w:p>
+      <w:pPr>
+        <w:rPr>
+          <w:rFonts w:ascii="Arial" w:hAnsi="Arial" w:cs="Arial"/>
           <w:sz w:val="22"/>
           <w:szCs w:val="22"/>
         </w:rPr>
@@ -3700,7 +3901,6 @@
                 <w:sz w:val="22"/>
                 <w:szCs w:val="22"/>
               </w:rPr>
-              <w:lastRenderedPageBreak/>
               <w:t xml:space="preserve">Clinical </w:t>
             </w:r>
             <w:r>
@@ -4817,8 +5017,17 @@
           <w:rFonts w:ascii="Arial" w:hAnsi="Arial" w:cs="Arial"/>
           <w:sz w:val="22"/>
           <w:szCs w:val="22"/>
-        </w:rPr>
-        <w:t xml:space="preserve">: (e.g. the standard to which an implementation guide applies) </w:t>
+          <w:highlight w:val="yellow"/>
+        </w:rPr>
+        <w:t>: (e.g. the standard to which an implementation guide applies)</w:t>
+      </w:r>
+      <w:r>
+        <w:rPr>
+          <w:rFonts w:ascii="Arial" w:hAnsi="Arial" w:cs="Arial"/>
+          <w:sz w:val="22"/>
+          <w:szCs w:val="22"/>
+        </w:rPr>
+        <w:t xml:space="preserve"> </w:t>
       </w:r>
     </w:p>
     <w:tbl>
@@ -4854,16 +5063,13 @@
                 <w:szCs w:val="22"/>
               </w:rPr>
             </w:pPr>
-            <w:proofErr w:type="spellStart"/>
-            <w:r>
-              <w:rPr>
-                <w:rFonts w:ascii="Arial" w:hAnsi="Arial" w:cs="Arial"/>
-                <w:sz w:val="22"/>
-                <w:szCs w:val="22"/>
-              </w:rPr>
-              <w:t>vMR</w:t>
-            </w:r>
-            <w:proofErr w:type="spellEnd"/>
+            <w:r>
+              <w:rPr>
+                <w:rFonts w:ascii="Arial" w:hAnsi="Arial" w:cs="Arial"/>
+                <w:highlight w:val="yellow"/>
+              </w:rPr>
+              <w:t>HL7 Virtual Medical Record for Clinical Decision Support (vMR-CDS) Logical Model, Release 2</w:t>
+            </w:r>
           </w:p>
         </w:tc>
       </w:tr>
@@ -5110,18 +5316,16 @@
                 <w:sz w:val="22"/>
                 <w:szCs w:val="22"/>
               </w:rPr>
-              <w:t xml:space="preserve"> Health </w:t>
-            </w:r>
-            <w:proofErr w:type="spellStart"/>
-            <w:r>
-              <w:rPr>
-                <w:rFonts w:ascii="Arial" w:hAnsi="Arial" w:cs="Arial"/>
-                <w:sz w:val="22"/>
-                <w:szCs w:val="22"/>
-              </w:rPr>
-              <w:t>eDecisions</w:t>
-            </w:r>
-            <w:proofErr w:type="spellEnd"/>
+              <w:t xml:space="preserve"> </w:t>
+            </w:r>
+            <w:r>
+              <w:rPr>
+                <w:rFonts w:ascii="Arial" w:hAnsi="Arial" w:cs="Arial"/>
+                <w:sz w:val="22"/>
+                <w:szCs w:val="22"/>
+              </w:rPr>
+              <w:t>CDS KA IG R1</w:t>
+            </w:r>
           </w:p>
         </w:tc>
       </w:tr>
@@ -5155,7 +5359,23 @@
                 <w:sz w:val="22"/>
                 <w:szCs w:val="22"/>
               </w:rPr>
-              <w:t xml:space="preserve"> CDS</w:t>
+              <w:t xml:space="preserve"> </w:t>
+            </w:r>
+            <w:r>
+              <w:rPr>
+                <w:rFonts w:ascii="Arial" w:hAnsi="Arial" w:cs="Arial"/>
+                <w:sz w:val="22"/>
+                <w:szCs w:val="22"/>
+              </w:rPr>
+              <w:t xml:space="preserve">CDS, clinical decision support, vMR, virtual medical record, HeD, Health eDecisions, </w:t>
+            </w:r>
+            <w:r>
+              <w:rPr>
+                <w:rFonts w:ascii="Arial" w:hAnsi="Arial" w:cs="Arial"/>
+                <w:sz w:val="22"/>
+                <w:szCs w:val="22"/>
+              </w:rPr>
+              <w:t>KA, knowledge artifact</w:t>
             </w:r>
           </w:p>
         </w:tc>
@@ -5169,6 +5389,25 @@
           <w:szCs w:val="22"/>
         </w:rPr>
       </w:pPr>
+    </w:p>
+    <w:p>
+      <w:pPr>
+        <w:rPr>
+          <w:rFonts w:ascii="Arial" w:hAnsi="Arial" w:cs="Arial"/>
+          <w:b/>
+          <w:sz w:val="22"/>
+          <w:szCs w:val="22"/>
+        </w:rPr>
+      </w:pPr>
+      <w:r>
+        <w:rPr>
+          <w:rFonts w:ascii="Arial" w:hAnsi="Arial" w:cs="Arial"/>
+          <w:b/>
+          <w:sz w:val="22"/>
+          <w:szCs w:val="22"/>
+        </w:rPr>
+        <w:br w:type="page"/>
+      </w:r>
     </w:p>
     <w:p>
       <w:pPr>
@@ -5270,72 +5509,33 @@
                               <w:rPr>
                                 <w:sz w:val="22"/>
                                 <w:szCs w:val="22"/>
+                                <w:highlight w:val="yellow"/>
                               </w:rPr>
                               <w:t xml:space="preserve">The </w:t>
                             </w:r>
-                            <w:proofErr w:type="spellStart"/>
                             <w:r>
                               <w:rPr>
                                 <w:sz w:val="22"/>
                                 <w:szCs w:val="22"/>
+                                <w:highlight w:val="yellow"/>
                               </w:rPr>
-                              <w:t>vMR</w:t>
+                              <w:t xml:space="preserve">Clinical Decision Support (CDS) Knowledge Artifact Implementation Guide </w:t>
                             </w:r>
-                            <w:proofErr w:type="spellEnd"/>
                             <w:r>
                               <w:rPr>
                                 <w:sz w:val="22"/>
                                 <w:szCs w:val="22"/>
+                                <w:highlight w:val="yellow"/>
                               </w:rPr>
-                              <w:t xml:space="preserve"> XML Specification provides guidance on how to implement the semantics of the </w:t>
+                              <w:t xml:space="preserve">provides guidance on how to implement </w:t>
                             </w:r>
-                            <w:proofErr w:type="spellStart"/>
                             <w:r>
                               <w:rPr>
                                 <w:sz w:val="22"/>
                                 <w:szCs w:val="22"/>
+                                <w:highlight w:val="yellow"/>
                               </w:rPr>
-                              <w:t>vMR</w:t>
-                            </w:r>
-                            <w:proofErr w:type="spellEnd"/>
-                            <w:r>
-                              <w:rPr>
-                                <w:sz w:val="22"/>
-                                <w:szCs w:val="22"/>
-                              </w:rPr>
-                              <w:t xml:space="preserve"> Logical Model in an XML format. This specification is informed by the requirements and pilot activities of the Standards and Interoperability Framework’s Health </w:t>
-                            </w:r>
-                            <w:proofErr w:type="spellStart"/>
-                            <w:r>
-                              <w:rPr>
-                                <w:sz w:val="22"/>
-                                <w:szCs w:val="22"/>
-                              </w:rPr>
-                              <w:t>eDecisions</w:t>
-                            </w:r>
-                            <w:proofErr w:type="spellEnd"/>
-                            <w:r>
-                              <w:rPr>
-                                <w:sz w:val="22"/>
-                                <w:szCs w:val="22"/>
-                              </w:rPr>
-                              <w:t xml:space="preserve"> initiative, which is using the </w:t>
-                            </w:r>
-                            <w:proofErr w:type="spellStart"/>
-                            <w:r>
-                              <w:rPr>
-                                <w:sz w:val="22"/>
-                                <w:szCs w:val="22"/>
-                              </w:rPr>
-                              <w:t>vMR</w:t>
-                            </w:r>
-                            <w:proofErr w:type="spellEnd"/>
-                            <w:r>
-                              <w:rPr>
-                                <w:sz w:val="22"/>
-                                <w:szCs w:val="22"/>
-                              </w:rPr>
-                              <w:t xml:space="preserve"> as a core underlying information model.</w:t>
+                              <w:t>CDS knowledge artifacts using XML.  The scope of the Implementation Guide includes event-condition-action rules, order sets, and documentation templates.</w:t>
                             </w:r>
                           </w:p>
                         </w:txbxContent>
@@ -5375,72 +5575,33 @@
                         <w:rPr>
                           <w:sz w:val="22"/>
                           <w:szCs w:val="22"/>
+                          <w:highlight w:val="yellow"/>
                         </w:rPr>
                         <w:t xml:space="preserve">The </w:t>
                       </w:r>
-                      <w:proofErr w:type="spellStart"/>
                       <w:r>
                         <w:rPr>
                           <w:sz w:val="22"/>
                           <w:szCs w:val="22"/>
+                          <w:highlight w:val="yellow"/>
                         </w:rPr>
-                        <w:t>vMR</w:t>
+                        <w:t xml:space="preserve">Clinical Decision Support (CDS) Knowledge Artifact Implementation Guide </w:t>
                       </w:r>
-                      <w:proofErr w:type="spellEnd"/>
                       <w:r>
                         <w:rPr>
                           <w:sz w:val="22"/>
                           <w:szCs w:val="22"/>
+                          <w:highlight w:val="yellow"/>
                         </w:rPr>
-                        <w:t xml:space="preserve"> XML Specification provides guidance on how to implement the semantics of the </w:t>
+                        <w:t xml:space="preserve">provides guidance on how to implement </w:t>
                       </w:r>
-                      <w:proofErr w:type="spellStart"/>
                       <w:r>
                         <w:rPr>
                           <w:sz w:val="22"/>
                           <w:szCs w:val="22"/>
+                          <w:highlight w:val="yellow"/>
                         </w:rPr>
-                        <w:t>vMR</w:t>
-                      </w:r>
-                      <w:proofErr w:type="spellEnd"/>
-                      <w:r>
-                        <w:rPr>
-                          <w:sz w:val="22"/>
-                          <w:szCs w:val="22"/>
-                        </w:rPr>
-                        <w:t xml:space="preserve"> Logical Model in an XML format. This specification is informed by the requirements and pilot activities of the Standards and Interoperability Framework’s Health </w:t>
-                      </w:r>
-                      <w:proofErr w:type="spellStart"/>
-                      <w:r>
-                        <w:rPr>
-                          <w:sz w:val="22"/>
-                          <w:szCs w:val="22"/>
-                        </w:rPr>
-                        <w:t>eDecisions</w:t>
-                      </w:r>
-                      <w:proofErr w:type="spellEnd"/>
-                      <w:r>
-                        <w:rPr>
-                          <w:sz w:val="22"/>
-                          <w:szCs w:val="22"/>
-                        </w:rPr>
-                        <w:t xml:space="preserve"> initiative, which is using the </w:t>
-                      </w:r>
-                      <w:proofErr w:type="spellStart"/>
-                      <w:r>
-                        <w:rPr>
-                          <w:sz w:val="22"/>
-                          <w:szCs w:val="22"/>
-                        </w:rPr>
-                        <w:t>vMR</w:t>
-                      </w:r>
-                      <w:proofErr w:type="spellEnd"/>
-                      <w:r>
-                        <w:rPr>
-                          <w:sz w:val="22"/>
-                          <w:szCs w:val="22"/>
-                        </w:rPr>
-                        <w:t xml:space="preserve"> as a core underlying information model.</w:t>
+                        <w:t>CDS knowledge artifacts using XML.  The scope of the Implementation Guide includes event-condition-action rules, order sets, and documentation templates.</w:t>
                       </w:r>
                     </w:p>
                   </w:txbxContent>
@@ -5712,14 +5873,6 @@
                 <w:sz w:val="18"/>
                 <w:szCs w:val="18"/>
               </w:rPr>
-              <w:fldChar w:fldCharType="separate"/>
-            </w:r>
-            <w:r>
-              <w:rPr>
-                <w:rFonts w:ascii="Arial" w:hAnsi="Arial" w:cs="Arial"/>
-                <w:sz w:val="18"/>
-                <w:szCs w:val="18"/>
-              </w:rPr>
               <w:fldChar w:fldCharType="end"/>
             </w:r>
             <w:r>
@@ -5783,14 +5936,6 @@
                 <w:sz w:val="18"/>
                 <w:szCs w:val="18"/>
               </w:rPr>
-              <w:fldChar w:fldCharType="separate"/>
-            </w:r>
-            <w:r>
-              <w:rPr>
-                <w:rFonts w:ascii="Arial" w:hAnsi="Arial" w:cs="Arial"/>
-                <w:sz w:val="18"/>
-                <w:szCs w:val="18"/>
-              </w:rPr>
               <w:fldChar w:fldCharType="end"/>
             </w:r>
             <w:r>
@@ -5854,14 +5999,6 @@
                 <w:sz w:val="18"/>
                 <w:szCs w:val="18"/>
               </w:rPr>
-              <w:fldChar w:fldCharType="separate"/>
-            </w:r>
-            <w:r>
-              <w:rPr>
-                <w:rFonts w:ascii="Arial" w:hAnsi="Arial" w:cs="Arial"/>
-                <w:sz w:val="18"/>
-                <w:szCs w:val="18"/>
-              </w:rPr>
               <w:fldChar w:fldCharType="end"/>
             </w:r>
             <w:r>
@@ -5934,14 +6071,6 @@
                 <w:sz w:val="18"/>
                 <w:szCs w:val="18"/>
               </w:rPr>
-              <w:fldChar w:fldCharType="separate"/>
-            </w:r>
-            <w:r>
-              <w:rPr>
-                <w:rFonts w:ascii="Arial" w:hAnsi="Arial" w:cs="Arial"/>
-                <w:sz w:val="18"/>
-                <w:szCs w:val="18"/>
-              </w:rPr>
               <w:fldChar w:fldCharType="end"/>
             </w:r>
             <w:r>
@@ -6005,14 +6134,6 @@
                 <w:sz w:val="18"/>
                 <w:szCs w:val="18"/>
               </w:rPr>
-              <w:fldChar w:fldCharType="separate"/>
-            </w:r>
-            <w:r>
-              <w:rPr>
-                <w:rFonts w:ascii="Arial" w:hAnsi="Arial" w:cs="Arial"/>
-                <w:sz w:val="18"/>
-                <w:szCs w:val="18"/>
-              </w:rPr>
               <w:fldChar w:fldCharType="end"/>
             </w:r>
             <w:r>
@@ -6076,14 +6197,6 @@
                 <w:sz w:val="18"/>
                 <w:szCs w:val="18"/>
               </w:rPr>
-              <w:fldChar w:fldCharType="separate"/>
-            </w:r>
-            <w:r>
-              <w:rPr>
-                <w:rFonts w:ascii="Arial" w:hAnsi="Arial" w:cs="Arial"/>
-                <w:sz w:val="18"/>
-                <w:szCs w:val="18"/>
-              </w:rPr>
               <w:fldChar w:fldCharType="end"/>
             </w:r>
             <w:r>
@@ -6156,14 +6269,6 @@
                 <w:sz w:val="18"/>
                 <w:szCs w:val="18"/>
               </w:rPr>
-              <w:fldChar w:fldCharType="separate"/>
-            </w:r>
-            <w:r>
-              <w:rPr>
-                <w:rFonts w:ascii="Arial" w:hAnsi="Arial" w:cs="Arial"/>
-                <w:sz w:val="18"/>
-                <w:szCs w:val="18"/>
-              </w:rPr>
               <w:fldChar w:fldCharType="end"/>
             </w:r>
             <w:r>
@@ -6227,14 +6332,6 @@
                 <w:sz w:val="18"/>
                 <w:szCs w:val="18"/>
               </w:rPr>
-              <w:fldChar w:fldCharType="separate"/>
-            </w:r>
-            <w:r>
-              <w:rPr>
-                <w:rFonts w:ascii="Arial" w:hAnsi="Arial" w:cs="Arial"/>
-                <w:sz w:val="18"/>
-                <w:szCs w:val="18"/>
-              </w:rPr>
               <w:fldChar w:fldCharType="end"/>
             </w:r>
             <w:r>
@@ -6298,14 +6395,6 @@
                 <w:sz w:val="18"/>
                 <w:szCs w:val="18"/>
               </w:rPr>
-              <w:fldChar w:fldCharType="separate"/>
-            </w:r>
-            <w:r>
-              <w:rPr>
-                <w:rFonts w:ascii="Arial" w:hAnsi="Arial" w:cs="Arial"/>
-                <w:sz w:val="18"/>
-                <w:szCs w:val="18"/>
-              </w:rPr>
               <w:fldChar w:fldCharType="end"/>
             </w:r>
             <w:r>
@@ -6316,6 +6405,8 @@
               </w:rPr>
               <w:t xml:space="preserve"> Local and State Departments of Health</w:t>
             </w:r>
+            <w:bookmarkStart w:id="0" w:name="_GoBack"/>
+            <w:bookmarkEnd w:id="0"/>
           </w:p>
         </w:tc>
       </w:tr>
@@ -6377,14 +6468,6 @@
                 <w:sz w:val="18"/>
                 <w:szCs w:val="18"/>
               </w:rPr>
-              <w:fldChar w:fldCharType="separate"/>
-            </w:r>
-            <w:r>
-              <w:rPr>
-                <w:rFonts w:ascii="Arial" w:hAnsi="Arial" w:cs="Arial"/>
-                <w:sz w:val="18"/>
-                <w:szCs w:val="18"/>
-              </w:rPr>
               <w:fldChar w:fldCharType="end"/>
             </w:r>
             <w:r>
@@ -6448,14 +6531,6 @@
                 <w:sz w:val="18"/>
                 <w:szCs w:val="18"/>
               </w:rPr>
-              <w:fldChar w:fldCharType="separate"/>
-            </w:r>
-            <w:r>
-              <w:rPr>
-                <w:rFonts w:ascii="Arial" w:hAnsi="Arial" w:cs="Arial"/>
-                <w:sz w:val="18"/>
-                <w:szCs w:val="18"/>
-              </w:rPr>
               <w:fldChar w:fldCharType="end"/>
             </w:r>
             <w:r>
@@ -6519,14 +6594,6 @@
                 <w:sz w:val="18"/>
                 <w:szCs w:val="18"/>
               </w:rPr>
-              <w:fldChar w:fldCharType="separate"/>
-            </w:r>
-            <w:r>
-              <w:rPr>
-                <w:rFonts w:ascii="Arial" w:hAnsi="Arial" w:cs="Arial"/>
-                <w:sz w:val="18"/>
-                <w:szCs w:val="18"/>
-              </w:rPr>
               <w:fldChar w:fldCharType="end"/>
             </w:r>
             <w:r>
@@ -6598,14 +6665,6 @@
                 <w:sz w:val="18"/>
                 <w:szCs w:val="18"/>
               </w:rPr>
-              <w:fldChar w:fldCharType="separate"/>
-            </w:r>
-            <w:r>
-              <w:rPr>
-                <w:rFonts w:ascii="Arial" w:hAnsi="Arial" w:cs="Arial"/>
-                <w:sz w:val="18"/>
-                <w:szCs w:val="18"/>
-              </w:rPr>
               <w:fldChar w:fldCharType="end"/>
             </w:r>
             <w:r>
@@ -6669,14 +6728,6 @@
                 <w:sz w:val="18"/>
                 <w:szCs w:val="18"/>
               </w:rPr>
-              <w:fldChar w:fldCharType="separate"/>
-            </w:r>
-            <w:r>
-              <w:rPr>
-                <w:rFonts w:ascii="Arial" w:hAnsi="Arial" w:cs="Arial"/>
-                <w:sz w:val="18"/>
-                <w:szCs w:val="18"/>
-              </w:rPr>
               <w:fldChar w:fldCharType="end"/>
             </w:r>
             <w:r>
@@ -6741,14 +6792,6 @@
                 <w:sz w:val="18"/>
                 <w:szCs w:val="18"/>
               </w:rPr>
-              <w:fldChar w:fldCharType="separate"/>
-            </w:r>
-            <w:r>
-              <w:rPr>
-                <w:rFonts w:ascii="Arial" w:hAnsi="Arial" w:cs="Arial"/>
-                <w:sz w:val="18"/>
-                <w:szCs w:val="18"/>
-              </w:rPr>
               <w:fldChar w:fldCharType="end"/>
             </w:r>
             <w:r>
@@ -6820,14 +6863,6 @@
                 <w:sz w:val="18"/>
                 <w:szCs w:val="18"/>
               </w:rPr>
-              <w:fldChar w:fldCharType="separate"/>
-            </w:r>
-            <w:r>
-              <w:rPr>
-                <w:rFonts w:ascii="Arial" w:hAnsi="Arial" w:cs="Arial"/>
-                <w:sz w:val="18"/>
-                <w:szCs w:val="18"/>
-              </w:rPr>
               <w:fldChar w:fldCharType="end"/>
             </w:r>
             <w:r>
@@ -6836,25 +6871,7 @@
                 <w:sz w:val="18"/>
                 <w:szCs w:val="18"/>
               </w:rPr>
-              <w:t xml:space="preserve"> </w:t>
-            </w:r>
-            <w:proofErr w:type="spellStart"/>
-            <w:r>
-              <w:rPr>
-                <w:rFonts w:ascii="Arial" w:hAnsi="Arial" w:cs="Arial"/>
-                <w:sz w:val="18"/>
-                <w:szCs w:val="18"/>
-              </w:rPr>
-              <w:t>Payors</w:t>
-            </w:r>
-            <w:proofErr w:type="spellEnd"/>
-            <w:r>
-              <w:rPr>
-                <w:rFonts w:ascii="Arial" w:hAnsi="Arial" w:cs="Arial"/>
-                <w:sz w:val="18"/>
-                <w:szCs w:val="18"/>
-              </w:rPr>
-              <w:t xml:space="preserve"> </w:t>
+              <w:t xml:space="preserve"> Payors </w:t>
             </w:r>
           </w:p>
         </w:tc>
@@ -6902,14 +6919,6 @@
                 <w:sz w:val="18"/>
                 <w:szCs w:val="18"/>
               </w:rPr>
-            </w:r>
-            <w:r>
-              <w:rPr>
-                <w:rFonts w:ascii="Arial" w:hAnsi="Arial" w:cs="Arial"/>
-                <w:sz w:val="18"/>
-                <w:szCs w:val="18"/>
-              </w:rPr>
-              <w:fldChar w:fldCharType="separate"/>
             </w:r>
             <w:r>
               <w:rPr>
@@ -6982,14 +6991,6 @@
                 <w:sz w:val="18"/>
                 <w:szCs w:val="18"/>
               </w:rPr>
-              <w:fldChar w:fldCharType="separate"/>
-            </w:r>
-            <w:r>
-              <w:rPr>
-                <w:rFonts w:ascii="Arial" w:hAnsi="Arial" w:cs="Arial"/>
-                <w:sz w:val="18"/>
-                <w:szCs w:val="18"/>
-              </w:rPr>
               <w:fldChar w:fldCharType="end"/>
             </w:r>
             <w:r>
@@ -7059,14 +7060,6 @@
                 <w:sz w:val="18"/>
                 <w:szCs w:val="18"/>
               </w:rPr>
-              <w:fldChar w:fldCharType="separate"/>
-            </w:r>
-            <w:r>
-              <w:rPr>
-                <w:rFonts w:ascii="Arial" w:hAnsi="Arial" w:cs="Arial"/>
-                <w:sz w:val="18"/>
-                <w:szCs w:val="18"/>
-              </w:rPr>
               <w:fldChar w:fldCharType="end"/>
             </w:r>
             <w:r>
@@ -7123,14 +7116,6 @@
                 <w:sz w:val="18"/>
                 <w:szCs w:val="18"/>
               </w:rPr>
-            </w:r>
-            <w:r>
-              <w:rPr>
-                <w:rFonts w:ascii="Arial" w:hAnsi="Arial" w:cs="Arial"/>
-                <w:sz w:val="18"/>
-                <w:szCs w:val="18"/>
-              </w:rPr>
-              <w:fldChar w:fldCharType="separate"/>
             </w:r>
             <w:r>
               <w:rPr>
@@ -7203,14 +7188,6 @@
                 <w:sz w:val="18"/>
                 <w:szCs w:val="18"/>
               </w:rPr>
-              <w:fldChar w:fldCharType="separate"/>
-            </w:r>
-            <w:r>
-              <w:rPr>
-                <w:rFonts w:ascii="Arial" w:hAnsi="Arial" w:cs="Arial"/>
-                <w:sz w:val="18"/>
-                <w:szCs w:val="18"/>
-              </w:rPr>
               <w:fldChar w:fldCharType="end"/>
             </w:r>
             <w:r>
@@ -7272,14 +7249,6 @@
                 <w:sz w:val="18"/>
                 <w:szCs w:val="18"/>
               </w:rPr>
-            </w:r>
-            <w:r>
-              <w:rPr>
-                <w:rFonts w:ascii="Arial" w:hAnsi="Arial" w:cs="Arial"/>
-                <w:sz w:val="18"/>
-                <w:szCs w:val="18"/>
-              </w:rPr>
-              <w:fldChar w:fldCharType="separate"/>
             </w:r>
             <w:r>
               <w:rPr>
@@ -7351,14 +7320,6 @@
                 <w:sz w:val="18"/>
                 <w:szCs w:val="18"/>
               </w:rPr>
-              <w:fldChar w:fldCharType="separate"/>
-            </w:r>
-            <w:r>
-              <w:rPr>
-                <w:rFonts w:ascii="Arial" w:hAnsi="Arial" w:cs="Arial"/>
-                <w:sz w:val="18"/>
-                <w:szCs w:val="18"/>
-              </w:rPr>
               <w:fldChar w:fldCharType="end"/>
             </w:r>
             <w:r>
@@ -7457,14 +7418,6 @@
                 <w:sz w:val="18"/>
                 <w:szCs w:val="18"/>
               </w:rPr>
-              <w:fldChar w:fldCharType="separate"/>
-            </w:r>
-            <w:r>
-              <w:rPr>
-                <w:rFonts w:ascii="Arial" w:hAnsi="Arial" w:cs="Arial"/>
-                <w:sz w:val="18"/>
-                <w:szCs w:val="18"/>
-              </w:rPr>
               <w:fldChar w:fldCharType="end"/>
             </w:r>
             <w:r>
@@ -7518,7 +7471,6 @@
           <w:b/>
           <w:sz w:val="22"/>
           <w:szCs w:val="22"/>
-          <w:highlight w:val="yellow"/>
         </w:rPr>
         <w:t>Benefits</w:t>
       </w:r>
@@ -7528,15 +7480,7 @@
           <w:sz w:val="22"/>
           <w:szCs w:val="22"/>
         </w:rPr>
-        <w:t>: This section</w:t>
-      </w:r>
-      <w:r>
-        <w:rPr>
-          <w:rFonts w:ascii="Arial" w:hAnsi="Arial" w:cs="Arial"/>
-          <w:sz w:val="22"/>
-          <w:szCs w:val="22"/>
-        </w:rPr>
-        <w:t xml:space="preserve"> will describe the benefits the standard or its implementation provides to healthcare, information technology, interoperability and the like. This section is often difficult to compose and will require careful editing by the review group(s). </w:t>
+        <w:t xml:space="preserve">: This section will describe the benefits the standard or its implementation provides to healthcare, information technology, interoperability and the like. This section is often difficult to compose and will require careful editing by the review group(s). </w:t>
       </w:r>
       <w:r>
         <w:rPr>
@@ -7567,7 +7511,7 @@
         <mc:AlternateContent>
           <mc:Choice Requires="wps">
             <w:drawing>
-              <wp:anchor distT="0" distB="0" distL="114300" distR="114300" simplePos="0" relativeHeight="251656704" behindDoc="0" locked="0" layoutInCell="1" allowOverlap="1">
+              <wp:anchor distT="0" distB="0" distL="114300" distR="114300" simplePos="0" relativeHeight="251656704" behindDoc="0" locked="0" layoutInCell="1" allowOverlap="1" wp14:anchorId="49BFBA7B" wp14:editId="5B61CB50">
                 <wp:simplePos x="0" y="0"/>
                 <wp:positionH relativeFrom="column">
                   <wp:posOffset>0</wp:posOffset>
@@ -7628,7 +7572,23 @@
                                 <w:sz w:val="20"/>
                                 <w:szCs w:val="20"/>
                               </w:rPr>
-                              <w:t>Creates…</w:t>
+                              <w:t>Enables</w:t>
+                            </w:r>
+                            <w:r>
+                              <w:rPr>
+                                <w:rFonts w:ascii="Arial" w:hAnsi="Arial" w:cs="Arial"/>
+                                <w:sz w:val="20"/>
+                                <w:szCs w:val="20"/>
+                              </w:rPr>
+                              <w:t xml:space="preserve"> the development, sharing, and widespread use of CDS </w:t>
+                            </w:r>
+                            <w:r>
+                              <w:rPr>
+                                <w:rFonts w:ascii="Arial" w:hAnsi="Arial" w:cs="Arial"/>
+                                <w:sz w:val="20"/>
+                                <w:szCs w:val="20"/>
+                              </w:rPr>
+                              <w:t>knowledge artifacts</w:t>
                             </w:r>
                           </w:p>
                           <w:p>
@@ -7649,28 +7609,7 @@
                                 <w:sz w:val="20"/>
                                 <w:szCs w:val="20"/>
                               </w:rPr>
-                              <w:t>Enables…</w:t>
-                            </w:r>
-                          </w:p>
-                          <w:p>
-                            <w:pPr>
-                              <w:numPr>
-                                <w:ilvl w:val="0"/>
-                                <w:numId w:val="7"/>
-                              </w:numPr>
-                              <w:rPr>
-                                <w:rFonts w:ascii="Arial" w:hAnsi="Arial" w:cs="Arial"/>
-                                <w:sz w:val="20"/>
-                                <w:szCs w:val="20"/>
-                              </w:rPr>
-                            </w:pPr>
-                            <w:r>
-                              <w:rPr>
-                                <w:rFonts w:ascii="Arial" w:hAnsi="Arial" w:cs="Arial"/>
-                                <w:sz w:val="20"/>
-                                <w:szCs w:val="20"/>
-                              </w:rPr>
-                              <w:t>Supports…</w:t>
+                              <w:t>Supports scalable, interoperable CDS</w:t>
                             </w:r>
                           </w:p>
                           <w:p>
@@ -7720,7 +7659,23 @@
                           <w:sz w:val="20"/>
                           <w:szCs w:val="20"/>
                         </w:rPr>
-                        <w:t>Creates…</w:t>
+                        <w:t>Enables</w:t>
+                      </w:r>
+                      <w:r>
+                        <w:rPr>
+                          <w:rFonts w:ascii="Arial" w:hAnsi="Arial" w:cs="Arial"/>
+                          <w:sz w:val="20"/>
+                          <w:szCs w:val="20"/>
+                        </w:rPr>
+                        <w:t xml:space="preserve"> the development, sharing, and widespread use of CDS </w:t>
+                      </w:r>
+                      <w:r>
+                        <w:rPr>
+                          <w:rFonts w:ascii="Arial" w:hAnsi="Arial" w:cs="Arial"/>
+                          <w:sz w:val="20"/>
+                          <w:szCs w:val="20"/>
+                        </w:rPr>
+                        <w:t>knowledge artifacts</w:t>
                       </w:r>
                     </w:p>
                     <w:p>
@@ -7741,28 +7696,7 @@
                           <w:sz w:val="20"/>
                           <w:szCs w:val="20"/>
                         </w:rPr>
-                        <w:t>Enables…</w:t>
-                      </w:r>
-                    </w:p>
-                    <w:p>
-                      <w:pPr>
-                        <w:numPr>
-                          <w:ilvl w:val="0"/>
-                          <w:numId w:val="7"/>
-                        </w:numPr>
-                        <w:rPr>
-                          <w:rFonts w:ascii="Arial" w:hAnsi="Arial" w:cs="Arial"/>
-                          <w:sz w:val="20"/>
-                          <w:szCs w:val="20"/>
-                        </w:rPr>
-                      </w:pPr>
-                      <w:r>
-                        <w:rPr>
-                          <w:rFonts w:ascii="Arial" w:hAnsi="Arial" w:cs="Arial"/>
-                          <w:sz w:val="20"/>
-                          <w:szCs w:val="20"/>
-                        </w:rPr>
-                        <w:t>Supports…</w:t>
+                        <w:t>Supports scalable, interoperable CDS</w:t>
                       </w:r>
                     </w:p>
                     <w:p>
@@ -7843,7 +7777,6 @@
           <w:b/>
           <w:sz w:val="22"/>
           <w:szCs w:val="22"/>
-          <w:highlight w:val="yellow"/>
         </w:rPr>
         <w:t>Implementations/Case Studies</w:t>
       </w:r>
@@ -7853,15 +7786,7 @@
           <w:sz w:val="22"/>
           <w:szCs w:val="22"/>
         </w:rPr>
-        <w:t xml:space="preserve">: This section would </w:t>
-      </w:r>
-      <w:r>
-        <w:rPr>
-          <w:rFonts w:ascii="Arial" w:hAnsi="Arial" w:cs="Arial"/>
-          <w:sz w:val="22"/>
-          <w:szCs w:val="22"/>
-        </w:rPr>
-        <w:t>identify the known implementers of the standard, production or DSTU implementers, or any known adopters of the specification. Agencies or other organizations that sponsored the development of the specification could be listed here.</w:t>
+        <w:t>: This section would identify the known implementers of the standard, production or DSTU implementers, or any known adopters of the specification. Agencies or other organizations that sponsored the development of the specification could be listed here.</w:t>
       </w:r>
     </w:p>
     <w:p>
@@ -7884,16 +7809,16 @@
         <mc:AlternateContent>
           <mc:Choice Requires="wps">
             <w:drawing>
-              <wp:anchor distT="0" distB="0" distL="114300" distR="114300" simplePos="0" relativeHeight="251657728" behindDoc="0" locked="0" layoutInCell="1" allowOverlap="1">
+              <wp:anchor distT="0" distB="0" distL="114300" distR="114300" simplePos="0" relativeHeight="251657728" behindDoc="0" locked="0" layoutInCell="1" allowOverlap="1" wp14:anchorId="51C1929B" wp14:editId="0A221649">
                 <wp:simplePos x="0" y="0"/>
                 <wp:positionH relativeFrom="column">
                   <wp:posOffset>0</wp:posOffset>
                 </wp:positionH>
                 <wp:positionV relativeFrom="paragraph">
-                  <wp:posOffset>82550</wp:posOffset>
+                  <wp:posOffset>87630</wp:posOffset>
                 </wp:positionV>
-                <wp:extent cx="5257800" cy="571500"/>
-                <wp:effectExtent l="9525" t="6350" r="9525" b="12700"/>
+                <wp:extent cx="5257800" cy="1390650"/>
+                <wp:effectExtent l="0" t="0" r="19050" b="19050"/>
                 <wp:wrapNone/>
                 <wp:docPr id="2" name="Text Box 29"/>
                 <wp:cNvGraphicFramePr>
@@ -7908,7 +7833,7 @@
                       <wps:spPr bwMode="auto">
                         <a:xfrm>
                           <a:off x="0" y="0"/>
-                          <a:ext cx="5257800" cy="571500"/>
+                          <a:ext cx="5257800" cy="1390650"/>
                         </a:xfrm>
                         <a:prstGeom prst="rect">
                           <a:avLst/>
@@ -7945,7 +7870,38 @@
                                 <w:sz w:val="20"/>
                                 <w:szCs w:val="20"/>
                               </w:rPr>
-                              <w:t>Organization A (Product B - optional)</w:t>
+                              <w:t>Zynx Health</w:t>
+                            </w:r>
+                          </w:p>
+                          <w:p>
+                            <w:pPr>
+                              <w:numPr>
+                                <w:ilvl w:val="0"/>
+                                <w:numId w:val="9"/>
+                              </w:numPr>
+                              <w:rPr>
+                                <w:rFonts w:ascii="Arial" w:hAnsi="Arial" w:cs="Arial"/>
+                                <w:sz w:val="20"/>
+                                <w:szCs w:val="20"/>
+                              </w:rPr>
+                            </w:pPr>
+                            <w:proofErr w:type="spellStart"/>
+                            <w:r>
+                              <w:rPr>
+                                <w:rFonts w:ascii="Arial" w:hAnsi="Arial" w:cs="Arial"/>
+                                <w:sz w:val="20"/>
+                                <w:szCs w:val="20"/>
+                              </w:rPr>
+                              <w:t>Wolters</w:t>
+                            </w:r>
+                            <w:proofErr w:type="spellEnd"/>
+                            <w:r>
+                              <w:rPr>
+                                <w:rFonts w:ascii="Arial" w:hAnsi="Arial" w:cs="Arial"/>
+                                <w:sz w:val="20"/>
+                                <w:szCs w:val="20"/>
+                              </w:rPr>
+                              <w:t xml:space="preserve"> Kluwer Health</w:t>
                             </w:r>
                           </w:p>
                           <w:p>
@@ -7966,23 +7922,143 @@
                                 <w:sz w:val="20"/>
                                 <w:szCs w:val="20"/>
                               </w:rPr>
-                              <w:t xml:space="preserve">Organization C (Product </w:t>
+                              <w:t>Motive Medical Intelligence</w:t>
                             </w:r>
+                          </w:p>
+                          <w:p>
+                            <w:pPr>
+                              <w:numPr>
+                                <w:ilvl w:val="0"/>
+                                <w:numId w:val="9"/>
+                              </w:numPr>
+                              <w:rPr>
+                                <w:rFonts w:ascii="Arial" w:hAnsi="Arial" w:cs="Arial"/>
+                                <w:sz w:val="20"/>
+                                <w:szCs w:val="20"/>
+                              </w:rPr>
+                            </w:pPr>
+                            <w:proofErr w:type="spellStart"/>
                             <w:r>
                               <w:rPr>
                                 <w:rFonts w:ascii="Arial" w:hAnsi="Arial" w:cs="Arial"/>
                                 <w:sz w:val="20"/>
                                 <w:szCs w:val="20"/>
                               </w:rPr>
-                              <w:t xml:space="preserve">or program </w:t>
+                              <w:t>Allscripts</w:t>
                             </w:r>
+                            <w:proofErr w:type="spellEnd"/>
+                          </w:p>
+                          <w:p>
+                            <w:pPr>
+                              <w:numPr>
+                                <w:ilvl w:val="0"/>
+                                <w:numId w:val="9"/>
+                              </w:numPr>
+                              <w:rPr>
+                                <w:rFonts w:ascii="Arial" w:hAnsi="Arial" w:cs="Arial"/>
+                                <w:sz w:val="20"/>
+                                <w:szCs w:val="20"/>
+                              </w:rPr>
+                            </w:pPr>
                             <w:r>
                               <w:rPr>
                                 <w:rFonts w:ascii="Arial" w:hAnsi="Arial" w:cs="Arial"/>
                                 <w:sz w:val="20"/>
                                 <w:szCs w:val="20"/>
                               </w:rPr>
-                              <w:t>D)</w:t>
+                              <w:t xml:space="preserve">Design </w:t>
+                            </w:r>
+                            <w:proofErr w:type="spellStart"/>
+                            <w:r>
+                              <w:rPr>
+                                <w:rFonts w:ascii="Arial" w:hAnsi="Arial" w:cs="Arial"/>
+                                <w:sz w:val="20"/>
+                                <w:szCs w:val="20"/>
+                              </w:rPr>
+                              <w:t>Clinicals</w:t>
+                            </w:r>
+                            <w:proofErr w:type="spellEnd"/>
+                          </w:p>
+                          <w:p>
+                            <w:pPr>
+                              <w:numPr>
+                                <w:ilvl w:val="0"/>
+                                <w:numId w:val="9"/>
+                              </w:numPr>
+                              <w:rPr>
+                                <w:rFonts w:ascii="Arial" w:hAnsi="Arial" w:cs="Arial"/>
+                                <w:sz w:val="20"/>
+                                <w:szCs w:val="20"/>
+                              </w:rPr>
+                            </w:pPr>
+                            <w:r>
+                              <w:rPr>
+                                <w:rFonts w:ascii="Arial" w:hAnsi="Arial" w:cs="Arial"/>
+                                <w:sz w:val="20"/>
+                                <w:szCs w:val="20"/>
+                              </w:rPr>
+                              <w:t>Veterans Health Administration</w:t>
+                            </w:r>
+                          </w:p>
+                          <w:p>
+                            <w:pPr>
+                              <w:numPr>
+                                <w:ilvl w:val="0"/>
+                                <w:numId w:val="9"/>
+                              </w:numPr>
+                              <w:rPr>
+                                <w:rFonts w:ascii="Arial" w:hAnsi="Arial" w:cs="Arial"/>
+                                <w:sz w:val="20"/>
+                                <w:szCs w:val="20"/>
+                              </w:rPr>
+                            </w:pPr>
+                            <w:r>
+                              <w:rPr>
+                                <w:rFonts w:ascii="Arial" w:hAnsi="Arial" w:cs="Arial"/>
+                                <w:sz w:val="20"/>
+                                <w:szCs w:val="20"/>
+                              </w:rPr>
+                              <w:t>CDC</w:t>
+                            </w:r>
+                          </w:p>
+                          <w:p>
+                            <w:pPr>
+                              <w:numPr>
+                                <w:ilvl w:val="0"/>
+                                <w:numId w:val="9"/>
+                              </w:numPr>
+                              <w:rPr>
+                                <w:rFonts w:ascii="Arial" w:hAnsi="Arial" w:cs="Arial"/>
+                                <w:sz w:val="20"/>
+                                <w:szCs w:val="20"/>
+                              </w:rPr>
+                            </w:pPr>
+                            <w:r>
+                              <w:rPr>
+                                <w:rFonts w:ascii="Arial" w:hAnsi="Arial" w:cs="Arial"/>
+                                <w:sz w:val="20"/>
+                                <w:szCs w:val="20"/>
+                              </w:rPr>
+                              <w:t>Other participants in the Health eDecisions initiative (</w:t>
+                            </w:r>
+                            <w:hyperlink r:id="rId17" w:history="1">
+                              <w:r>
+                                <w:rPr>
+                                  <w:rStyle w:val="Hyperlink"/>
+                                  <w:rFonts w:ascii="Arial" w:hAnsi="Arial" w:cs="Arial"/>
+                                  <w:sz w:val="20"/>
+                                  <w:szCs w:val="20"/>
+                                </w:rPr>
+                                <w:t>www.healthedecisions.org</w:t>
+                              </w:r>
+                            </w:hyperlink>
+                            <w:r>
+                              <w:rPr>
+                                <w:rFonts w:ascii="Arial" w:hAnsi="Arial" w:cs="Arial"/>
+                                <w:sz w:val="20"/>
+                                <w:szCs w:val="20"/>
+                              </w:rPr>
+                              <w:t xml:space="preserve">) </w:t>
                             </w:r>
                           </w:p>
                           <w:p>
@@ -8018,7 +8094,7 @@
           </mc:Choice>
           <mc:Fallback>
             <w:pict>
-              <v:shape id="Text Box 29" o:spid="_x0000_s1028" type="#_x0000_t202" style="position:absolute;margin-left:0;margin-top:6.5pt;width:414pt;height:45pt;z-index:251657728;visibility:visible;mso-wrap-style:square;mso-width-percent:0;mso-height-percent:0;mso-wrap-distance-left:9pt;mso-wrap-distance-top:0;mso-wrap-distance-right:9pt;mso-wrap-distance-bottom:0;mso-position-horizontal:absolute;mso-position-horizontal-relative:text;mso-position-vertical:absolute;mso-position-vertical-relative:text;mso-width-percent:0;mso-height-percent:0;mso-width-relative:page;mso-height-relative:page;v-text-anchor:top" o:gfxdata="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">
+              <v:shape id="Text Box 29" o:spid="_x0000_s1028" type="#_x0000_t202" style="position:absolute;margin-left:0;margin-top:6.9pt;width:414pt;height:109.5pt;z-index:251657728;visibility:visible;mso-wrap-style:square;mso-width-percent:0;mso-height-percent:0;mso-wrap-distance-left:9pt;mso-wrap-distance-top:0;mso-wrap-distance-right:9pt;mso-wrap-distance-bottom:0;mso-position-horizontal:absolute;mso-position-horizontal-relative:text;mso-position-vertical:absolute;mso-position-vertical-relative:text;mso-width-percent:0;mso-height-percent:0;mso-width-relative:page;mso-height-relative:page;v-text-anchor:top" o:gfxdata="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">
                 <v:textbox>
                   <w:txbxContent>
                     <w:p>
@@ -8039,7 +8115,38 @@
                           <w:sz w:val="20"/>
                           <w:szCs w:val="20"/>
                         </w:rPr>
-                        <w:t>Organization A (Product B - optional)</w:t>
+                        <w:t>Zynx Health</w:t>
+                      </w:r>
+                    </w:p>
+                    <w:p>
+                      <w:pPr>
+                        <w:numPr>
+                          <w:ilvl w:val="0"/>
+                          <w:numId w:val="9"/>
+                        </w:numPr>
+                        <w:rPr>
+                          <w:rFonts w:ascii="Arial" w:hAnsi="Arial" w:cs="Arial"/>
+                          <w:sz w:val="20"/>
+                          <w:szCs w:val="20"/>
+                        </w:rPr>
+                      </w:pPr>
+                      <w:proofErr w:type="spellStart"/>
+                      <w:r>
+                        <w:rPr>
+                          <w:rFonts w:ascii="Arial" w:hAnsi="Arial" w:cs="Arial"/>
+                          <w:sz w:val="20"/>
+                          <w:szCs w:val="20"/>
+                        </w:rPr>
+                        <w:t>Wolters</w:t>
+                      </w:r>
+                      <w:proofErr w:type="spellEnd"/>
+                      <w:r>
+                        <w:rPr>
+                          <w:rFonts w:ascii="Arial" w:hAnsi="Arial" w:cs="Arial"/>
+                          <w:sz w:val="20"/>
+                          <w:szCs w:val="20"/>
+                        </w:rPr>
+                        <w:t xml:space="preserve"> Kluwer Health</w:t>
                       </w:r>
                     </w:p>
                     <w:p>
@@ -8060,23 +8167,143 @@
                           <w:sz w:val="20"/>
                           <w:szCs w:val="20"/>
                         </w:rPr>
-                        <w:t xml:space="preserve">Organization C (Product </w:t>
+                        <w:t>Motive Medical Intelligence</w:t>
                       </w:r>
+                    </w:p>
+                    <w:p>
+                      <w:pPr>
+                        <w:numPr>
+                          <w:ilvl w:val="0"/>
+                          <w:numId w:val="9"/>
+                        </w:numPr>
+                        <w:rPr>
+                          <w:rFonts w:ascii="Arial" w:hAnsi="Arial" w:cs="Arial"/>
+                          <w:sz w:val="20"/>
+                          <w:szCs w:val="20"/>
+                        </w:rPr>
+                      </w:pPr>
+                      <w:proofErr w:type="spellStart"/>
                       <w:r>
                         <w:rPr>
                           <w:rFonts w:ascii="Arial" w:hAnsi="Arial" w:cs="Arial"/>
                           <w:sz w:val="20"/>
                           <w:szCs w:val="20"/>
                         </w:rPr>
-                        <w:t xml:space="preserve">or program </w:t>
+                        <w:t>Allscripts</w:t>
                       </w:r>
+                      <w:proofErr w:type="spellEnd"/>
+                    </w:p>
+                    <w:p>
+                      <w:pPr>
+                        <w:numPr>
+                          <w:ilvl w:val="0"/>
+                          <w:numId w:val="9"/>
+                        </w:numPr>
+                        <w:rPr>
+                          <w:rFonts w:ascii="Arial" w:hAnsi="Arial" w:cs="Arial"/>
+                          <w:sz w:val="20"/>
+                          <w:szCs w:val="20"/>
+                        </w:rPr>
+                      </w:pPr>
                       <w:r>
                         <w:rPr>
                           <w:rFonts w:ascii="Arial" w:hAnsi="Arial" w:cs="Arial"/>
                           <w:sz w:val="20"/>
                           <w:szCs w:val="20"/>
                         </w:rPr>
-                        <w:t>D)</w:t>
+                        <w:t xml:space="preserve">Design </w:t>
+                      </w:r>
+                      <w:proofErr w:type="spellStart"/>
+                      <w:r>
+                        <w:rPr>
+                          <w:rFonts w:ascii="Arial" w:hAnsi="Arial" w:cs="Arial"/>
+                          <w:sz w:val="20"/>
+                          <w:szCs w:val="20"/>
+                        </w:rPr>
+                        <w:t>Clinicals</w:t>
+                      </w:r>
+                      <w:proofErr w:type="spellEnd"/>
+                    </w:p>
+                    <w:p>
+                      <w:pPr>
+                        <w:numPr>
+                          <w:ilvl w:val="0"/>
+                          <w:numId w:val="9"/>
+                        </w:numPr>
+                        <w:rPr>
+                          <w:rFonts w:ascii="Arial" w:hAnsi="Arial" w:cs="Arial"/>
+                          <w:sz w:val="20"/>
+                          <w:szCs w:val="20"/>
+                        </w:rPr>
+                      </w:pPr>
+                      <w:r>
+                        <w:rPr>
+                          <w:rFonts w:ascii="Arial" w:hAnsi="Arial" w:cs="Arial"/>
+                          <w:sz w:val="20"/>
+                          <w:szCs w:val="20"/>
+                        </w:rPr>
+                        <w:t>Veterans Health Administration</w:t>
+                      </w:r>
+                    </w:p>
+                    <w:p>
+                      <w:pPr>
+                        <w:numPr>
+                          <w:ilvl w:val="0"/>
+                          <w:numId w:val="9"/>
+                        </w:numPr>
+                        <w:rPr>
+                          <w:rFonts w:ascii="Arial" w:hAnsi="Arial" w:cs="Arial"/>
+                          <w:sz w:val="20"/>
+                          <w:szCs w:val="20"/>
+                        </w:rPr>
+                      </w:pPr>
+                      <w:r>
+                        <w:rPr>
+                          <w:rFonts w:ascii="Arial" w:hAnsi="Arial" w:cs="Arial"/>
+                          <w:sz w:val="20"/>
+                          <w:szCs w:val="20"/>
+                        </w:rPr>
+                        <w:t>CDC</w:t>
+                      </w:r>
+                    </w:p>
+                    <w:p>
+                      <w:pPr>
+                        <w:numPr>
+                          <w:ilvl w:val="0"/>
+                          <w:numId w:val="9"/>
+                        </w:numPr>
+                        <w:rPr>
+                          <w:rFonts w:ascii="Arial" w:hAnsi="Arial" w:cs="Arial"/>
+                          <w:sz w:val="20"/>
+                          <w:szCs w:val="20"/>
+                        </w:rPr>
+                      </w:pPr>
+                      <w:r>
+                        <w:rPr>
+                          <w:rFonts w:ascii="Arial" w:hAnsi="Arial" w:cs="Arial"/>
+                          <w:sz w:val="20"/>
+                          <w:szCs w:val="20"/>
+                        </w:rPr>
+                        <w:t>Other participants in the Health eDecisions initiative (</w:t>
+                      </w:r>
+                      <w:hyperlink r:id="rId18" w:history="1">
+                        <w:r>
+                          <w:rPr>
+                            <w:rStyle w:val="Hyperlink"/>
+                            <w:rFonts w:ascii="Arial" w:hAnsi="Arial" w:cs="Arial"/>
+                            <w:sz w:val="20"/>
+                            <w:szCs w:val="20"/>
+                          </w:rPr>
+                          <w:t>www.healthedecisions.org</w:t>
+                        </w:r>
+                      </w:hyperlink>
+                      <w:r>
+                        <w:rPr>
+                          <w:rFonts w:ascii="Arial" w:hAnsi="Arial" w:cs="Arial"/>
+                          <w:sz w:val="20"/>
+                          <w:szCs w:val="20"/>
+                        </w:rPr>
+                        <w:t xml:space="preserve">) </w:t>
                       </w:r>
                     </w:p>
                     <w:p>
@@ -8154,17 +8381,56 @@
       <w:pPr>
         <w:rPr>
           <w:rFonts w:ascii="Arial" w:hAnsi="Arial" w:cs="Arial"/>
-          <w:sz w:val="22"/>
-          <w:szCs w:val="22"/>
-        </w:rPr>
-      </w:pPr>
-      <w:r>
-        <w:rPr>
-          <w:rFonts w:ascii="Arial" w:hAnsi="Arial" w:cs="Arial"/>
           <w:b/>
           <w:sz w:val="22"/>
           <w:szCs w:val="22"/>
-          <w:highlight w:val="yellow"/>
+        </w:rPr>
+      </w:pPr>
+    </w:p>
+    <w:p>
+      <w:pPr>
+        <w:rPr>
+          <w:rFonts w:ascii="Arial" w:hAnsi="Arial" w:cs="Arial"/>
+          <w:b/>
+          <w:sz w:val="22"/>
+          <w:szCs w:val="22"/>
+        </w:rPr>
+      </w:pPr>
+    </w:p>
+    <w:p>
+      <w:pPr>
+        <w:rPr>
+          <w:rFonts w:ascii="Arial" w:hAnsi="Arial" w:cs="Arial"/>
+          <w:b/>
+          <w:sz w:val="22"/>
+          <w:szCs w:val="22"/>
+        </w:rPr>
+      </w:pPr>
+    </w:p>
+    <w:p>
+      <w:pPr>
+        <w:rPr>
+          <w:rFonts w:ascii="Arial" w:hAnsi="Arial" w:cs="Arial"/>
+          <w:b/>
+          <w:sz w:val="22"/>
+          <w:szCs w:val="22"/>
+        </w:rPr>
+      </w:pPr>
+    </w:p>
+    <w:p>
+      <w:pPr>
+        <w:rPr>
+          <w:rFonts w:ascii="Arial" w:hAnsi="Arial" w:cs="Arial"/>
+          <w:sz w:val="22"/>
+          <w:szCs w:val="22"/>
+        </w:rPr>
+      </w:pPr>
+      <w:r>
+        <w:rPr>
+          <w:rFonts w:ascii="Arial" w:hAnsi="Arial" w:cs="Arial"/>
+          <w:b/>
+          <w:sz w:val="22"/>
+          <w:szCs w:val="22"/>
         </w:rPr>
         <w:t>Development Background</w:t>
       </w:r>
@@ -8174,7 +8440,33 @@
           <w:sz w:val="22"/>
           <w:szCs w:val="22"/>
         </w:rPr>
-        <w:t xml:space="preserve">: This section may be used for additional important information beyond the short summary in the Description, such as would be found in an Introduction section, in the published specification. </w:t>
+        <w:t xml:space="preserve">: This section may be used for additional important information beyond the short summary in the Description, such as would be found in an Introduction section, in the published </w:t>
+      </w:r>
+      <w:proofErr w:type="gramStart"/>
+      <w:r>
+        <w:rPr>
+          <w:rFonts w:ascii="Arial" w:hAnsi="Arial" w:cs="Arial"/>
+          <w:sz w:val="22"/>
+          <w:szCs w:val="22"/>
+        </w:rPr>
+        <w:t>specification</w:t>
+      </w:r>
+      <w:proofErr w:type="gramEnd"/>
+      <w:r>
+        <w:rPr>
+          <w:rFonts w:ascii="Arial" w:hAnsi="Arial" w:cs="Arial"/>
+          <w:sz w:val="22"/>
+          <w:szCs w:val="22"/>
+        </w:rPr>
+        <w:t>.</w:t>
+      </w:r>
+      <w:r>
+        <w:rPr>
+          <w:rFonts w:ascii="Arial" w:hAnsi="Arial" w:cs="Arial"/>
+          <w:sz w:val="22"/>
+          <w:szCs w:val="22"/>
+        </w:rPr>
+        <w:t xml:space="preserve"> </w:t>
       </w:r>
     </w:p>
     <w:p>
@@ -8393,7 +8685,7 @@
                 <w:sz w:val="22"/>
                 <w:szCs w:val="22"/>
               </w:rPr>
-              <w:t>HL7 Clinical Decision Support Workgroup, 12/17/2013</w:t>
+              <w:t>HL7 Clinical Decision Support Work Group co-chairs and members, 12/19/2013</w:t>
             </w:r>
           </w:p>
         </w:tc>
@@ -8408,7 +8700,7 @@
         </w:rPr>
         <w:t xml:space="preserve">Email this Request to </w:t>
       </w:r>
-      <w:hyperlink r:id="rId12" w:history="1">
+      <w:hyperlink r:id="rId19" w:history="1">
         <w:r>
           <w:rPr>
             <w:rStyle w:val="Hyperlink"/>
@@ -8427,11 +8719,9 @@
         </w:rPr>
         <w:t xml:space="preserve">.  </w:t>
       </w:r>
-      <w:bookmarkStart w:id="0" w:name="_GoBack"/>
-      <w:bookmarkEnd w:id="0"/>
     </w:p>
     <w:sectPr>
-      <w:footerReference w:type="default" r:id="rId13"/>
+      <w:footerReference w:type="default" r:id="rId20"/>
       <w:pgSz w:w="12240" w:h="15840"/>
       <w:pgMar w:top="1440" w:right="1080" w:bottom="1440" w:left="1080" w:header="720" w:footer="720" w:gutter="0"/>
       <w:cols w:space="720"/>
@@ -9882,6 +10172,52 @@
       <w:szCs w:val="16"/>
     </w:rPr>
   </w:style>
+  <w:style w:type="character" w:styleId="CommentReference">
+    <w:name w:val="annotation reference"/>
+    <w:basedOn w:val="DefaultParagraphFont"/>
+    <w:rsid w:val="00DB3292"/>
+    <w:rPr>
+      <w:sz w:val="16"/>
+      <w:szCs w:val="16"/>
+    </w:rPr>
+  </w:style>
+  <w:style w:type="paragraph" w:styleId="CommentText">
+    <w:name w:val="annotation text"/>
+    <w:basedOn w:val="Normal"/>
+    <w:link w:val="CommentTextChar"/>
+    <w:rsid w:val="00DB3292"/>
+    <w:rPr>
+      <w:sz w:val="20"/>
+      <w:szCs w:val="20"/>
+    </w:rPr>
+  </w:style>
+  <w:style w:type="character" w:customStyle="1" w:styleId="CommentTextChar">
+    <w:name w:val="Comment Text Char"/>
+    <w:basedOn w:val="DefaultParagraphFont"/>
+    <w:link w:val="CommentText"/>
+    <w:rsid w:val="00DB3292"/>
+  </w:style>
+  <w:style w:type="paragraph" w:styleId="CommentSubject">
+    <w:name w:val="annotation subject"/>
+    <w:basedOn w:val="CommentText"/>
+    <w:next w:val="CommentText"/>
+    <w:link w:val="CommentSubjectChar"/>
+    <w:rsid w:val="00DB3292"/>
+    <w:rPr>
+      <w:b/>
+      <w:bCs/>
+    </w:rPr>
+  </w:style>
+  <w:style w:type="character" w:customStyle="1" w:styleId="CommentSubjectChar">
+    <w:name w:val="Comment Subject Char"/>
+    <w:basedOn w:val="CommentTextChar"/>
+    <w:link w:val="CommentSubject"/>
+    <w:rsid w:val="00DB3292"/>
+    <w:rPr>
+      <w:b/>
+      <w:bCs/>
+    </w:rPr>
+  </w:style>
 </w:styles>
 </file>
 
@@ -10240,6 +10576,52 @@
       <w:szCs w:val="16"/>
     </w:rPr>
   </w:style>
+  <w:style w:type="character" w:styleId="CommentReference">
+    <w:name w:val="annotation reference"/>
+    <w:basedOn w:val="DefaultParagraphFont"/>
+    <w:rsid w:val="00DB3292"/>
+    <w:rPr>
+      <w:sz w:val="16"/>
+      <w:szCs w:val="16"/>
+    </w:rPr>
+  </w:style>
+  <w:style w:type="paragraph" w:styleId="CommentText">
+    <w:name w:val="annotation text"/>
+    <w:basedOn w:val="Normal"/>
+    <w:link w:val="CommentTextChar"/>
+    <w:rsid w:val="00DB3292"/>
+    <w:rPr>
+      <w:sz w:val="20"/>
+      <w:szCs w:val="20"/>
+    </w:rPr>
+  </w:style>
+  <w:style w:type="character" w:customStyle="1" w:styleId="CommentTextChar">
+    <w:name w:val="Comment Text Char"/>
+    <w:basedOn w:val="DefaultParagraphFont"/>
+    <w:link w:val="CommentText"/>
+    <w:rsid w:val="00DB3292"/>
+  </w:style>
+  <w:style w:type="paragraph" w:styleId="CommentSubject">
+    <w:name w:val="annotation subject"/>
+    <w:basedOn w:val="CommentText"/>
+    <w:next w:val="CommentText"/>
+    <w:link w:val="CommentSubjectChar"/>
+    <w:rsid w:val="00DB3292"/>
+    <w:rPr>
+      <w:b/>
+      <w:bCs/>
+    </w:rPr>
+  </w:style>
+  <w:style w:type="character" w:customStyle="1" w:styleId="CommentSubjectChar">
+    <w:name w:val="Comment Subject Char"/>
+    <w:basedOn w:val="CommentTextChar"/>
+    <w:link w:val="CommentSubject"/>
+    <w:rsid w:val="00DB3292"/>
+    <w:rPr>
+      <w:b/>
+      <w:bCs/>
+    </w:rPr>
+  </w:style>
 </w:styles>
 </file>
 
@@ -10531,7 +10913,7 @@
 </file>
 
 <file path=customXml/itemProps1.xml><?xml version="1.0" encoding="utf-8"?>
-<ds:datastoreItem xmlns:ds="http://schemas.openxmlformats.org/officeDocument/2006/customXml" ds:itemID="{6E9604FB-A809-45E0-A5F2-0425194E1DBE}">
+<ds:datastoreItem xmlns:ds="http://schemas.openxmlformats.org/officeDocument/2006/customXml" ds:itemID="{4EBD1EE8-532B-4FBF-924F-6B2416BF78F5}">
   <ds:schemaRefs>
     <ds:schemaRef ds:uri="http://schemas.openxmlformats.org/officeDocument/2006/bibliography"/>
   </ds:schemaRefs>

</xml_diff>